<commit_message>
System Design last Update 4/22/2023
</commit_message>
<xml_diff>
--- a/System Design Document Team.docx
+++ b/System Design Document Team.docx
@@ -1,6 +1,6 @@
 
 <file path=word/document.xml><?xml version="1.0" encoding="utf-8"?>
-<w:document xmlns:wpc="http://schemas.microsoft.com/office/word/2010/wordprocessingCanvas" xmlns:cx="http://schemas.microsoft.com/office/drawing/2014/chartex" xmlns:cx1="http://schemas.microsoft.com/office/drawing/2015/9/8/chartex" xmlns:cx2="http://schemas.microsoft.com/office/drawing/2015/10/21/chartex" xmlns:cx3="http://schemas.microsoft.com/office/drawing/2016/5/9/chartex" xmlns:cx4="http://schemas.microsoft.com/office/drawing/2016/5/10/chartex" xmlns:cx5="http://schemas.microsoft.com/office/drawing/2016/5/11/chartex" xmlns:cx6="http://schemas.microsoft.com/office/drawing/2016/5/12/chartex" xmlns:cx7="http://schemas.microsoft.com/office/drawing/2016/5/13/chartex" xmlns:cx8="http://schemas.microsoft.com/office/drawing/2016/5/14/chartex" xmlns:mc="http://schemas.openxmlformats.org/markup-compatibility/2006" xmlns:aink="http://schemas.microsoft.com/office/drawing/2016/ink" xmlns:am3d="http://schemas.microsoft.com/office/drawing/2017/model3d" xmlns:o="urn:schemas-microsoft-com:office:office" xmlns:oel="http://schemas.microsoft.com/office/2019/extlst" xmlns:r="http://schemas.openxmlformats.org/officeDocument/2006/relationships" xmlns:m="http://schemas.openxmlformats.org/officeDocument/2006/math" xmlns:v="urn:schemas-microsoft-com:vml" xmlns:wp14="http://schemas.microsoft.com/office/word/2010/wordprocessingDrawing" xmlns:wp="http://schemas.openxmlformats.org/drawingml/2006/wordprocessingDrawing" xmlns:w10="urn:schemas-microsoft-com:office:word" xmlns:w="http://schemas.openxmlformats.org/wordprocessingml/2006/main" xmlns:w14="http://schemas.microsoft.com/office/word/2010/wordml" xmlns:w15="http://schemas.microsoft.com/office/word/2012/wordml" xmlns:w16cex="http://schemas.microsoft.com/office/word/2018/wordml/cex" xmlns:w16cid="http://schemas.microsoft.com/office/word/2016/wordml/cid" xmlns:w16="http://schemas.microsoft.com/office/word/2018/wordml" xmlns:w16sdtdh="http://schemas.microsoft.com/office/word/2020/wordml/sdtdatahash" xmlns:w16se="http://schemas.microsoft.com/office/word/2015/wordml/symex" xmlns:wpg="http://schemas.microsoft.com/office/word/2010/wordprocessingGroup" xmlns:wpi="http://schemas.microsoft.com/office/word/2010/wordprocessingInk" xmlns:wne="http://schemas.microsoft.com/office/word/2006/wordml" xmlns:wps="http://schemas.microsoft.com/office/word/2010/wordprocessingShape" mc:Ignorable="w14 w15 w16se w16cid w16 w16cex w16sdtdh wp14">
+<w:document xmlns:wpc="http://schemas.microsoft.com/office/word/2010/wordprocessingCanvas" xmlns:cx="http://schemas.microsoft.com/office/drawing/2014/chartex" xmlns:cx1="http://schemas.microsoft.com/office/drawing/2015/9/8/chartex" xmlns:cx2="http://schemas.microsoft.com/office/drawing/2015/10/21/chartex" xmlns:cx3="http://schemas.microsoft.com/office/drawing/2016/5/9/chartex" xmlns:cx4="http://schemas.microsoft.com/office/drawing/2016/5/10/chartex" xmlns:cx5="http://schemas.microsoft.com/office/drawing/2016/5/11/chartex" xmlns:cx6="http://schemas.microsoft.com/office/drawing/2016/5/12/chartex" xmlns:cx7="http://schemas.microsoft.com/office/drawing/2016/5/13/chartex" xmlns:cx8="http://schemas.microsoft.com/office/drawing/2016/5/14/chartex" xmlns:mc="http://schemas.openxmlformats.org/markup-compatibility/2006" xmlns:aink="http://schemas.microsoft.com/office/drawing/2016/ink" xmlns:am3d="http://schemas.microsoft.com/office/drawing/2017/model3d" xmlns:o="urn:schemas-microsoft-com:office:office" xmlns:oel="http://schemas.microsoft.com/office/2019/extlst" xmlns:r="http://schemas.openxmlformats.org/officeDocument/2006/relationships" xmlns:m="http://schemas.openxmlformats.org/officeDocument/2006/math" xmlns:v="urn:schemas-microsoft-com:vml" xmlns:wp14="http://schemas.microsoft.com/office/word/2010/wordprocessingDrawing" xmlns:wp="http://schemas.openxmlformats.org/drawingml/2006/wordprocessingDrawing" xmlns:w10="urn:schemas-microsoft-com:office:word" xmlns:w="http://schemas.openxmlformats.org/wordprocessingml/2006/main" xmlns:w14="http://schemas.microsoft.com/office/word/2010/wordml" xmlns:w15="http://schemas.microsoft.com/office/word/2012/wordml" xmlns:w16cex="http://schemas.microsoft.com/office/word/2018/wordml/cex" xmlns:w16cid="http://schemas.microsoft.com/office/word/2016/wordml/cid" xmlns:w16="http://schemas.microsoft.com/office/word/2018/wordml" xmlns:w16du="http://schemas.microsoft.com/office/word/2023/wordml/word16du" xmlns:w16sdtdh="http://schemas.microsoft.com/office/word/2020/wordml/sdtdatahash" xmlns:w16se="http://schemas.microsoft.com/office/word/2015/wordml/symex" xmlns:wpg="http://schemas.microsoft.com/office/word/2010/wordprocessingGroup" xmlns:wpi="http://schemas.microsoft.com/office/word/2010/wordprocessingInk" xmlns:wne="http://schemas.microsoft.com/office/word/2006/wordml" xmlns:wps="http://schemas.microsoft.com/office/word/2010/wordprocessingShape" mc:Ignorable="w14 w15 w16se w16cid w16 w16cex w16sdtdh wp14">
   <w:body>
     <w:p>
       <w:pPr>
@@ -194,7 +194,6 @@
           <w:highlight w:val="white"/>
         </w:rPr>
       </w:pPr>
-      <w:proofErr w:type="spellStart"/>
       <w:r>
         <w:rPr>
           <w:rFonts w:ascii="Calibri" w:eastAsia="Calibri" w:hAnsi="Calibri" w:cs="Calibri"/>
@@ -203,18 +202,7 @@
           <w:szCs w:val="36"/>
           <w:highlight w:val="white"/>
         </w:rPr>
-        <w:t>Korie</w:t>
-      </w:r>
-      <w:proofErr w:type="spellEnd"/>
-      <w:r>
-        <w:rPr>
-          <w:rFonts w:ascii="Calibri" w:eastAsia="Calibri" w:hAnsi="Calibri" w:cs="Calibri"/>
-          <w:b/>
-          <w:sz w:val="36"/>
-          <w:szCs w:val="36"/>
-          <w:highlight w:val="white"/>
-        </w:rPr>
-        <w:t xml:space="preserve"> Westbrook:</w:t>
+        <w:t>Korie Westbrook:</w:t>
       </w:r>
       <w:r>
         <w:rPr>
@@ -263,29 +251,7 @@
           <w:szCs w:val="36"/>
           <w:highlight w:val="white"/>
         </w:rPr>
-        <w:t xml:space="preserve">Kelvin </w:t>
-      </w:r>
-      <w:proofErr w:type="spellStart"/>
-      <w:r>
-        <w:rPr>
-          <w:rFonts w:ascii="Calibri" w:eastAsia="Calibri" w:hAnsi="Calibri" w:cs="Calibri"/>
-          <w:b/>
-          <w:sz w:val="36"/>
-          <w:szCs w:val="36"/>
-          <w:highlight w:val="white"/>
-        </w:rPr>
-        <w:t>Luk</w:t>
-      </w:r>
-      <w:proofErr w:type="spellEnd"/>
-      <w:r>
-        <w:rPr>
-          <w:rFonts w:ascii="Calibri" w:eastAsia="Calibri" w:hAnsi="Calibri" w:cs="Calibri"/>
-          <w:b/>
-          <w:sz w:val="36"/>
-          <w:szCs w:val="36"/>
-          <w:highlight w:val="white"/>
-        </w:rPr>
-        <w:t>:</w:t>
+        <w:t>Kelvin Luk:</w:t>
       </w:r>
       <w:r>
         <w:rPr>
@@ -373,7 +339,7 @@
           <w:sz w:val="36"/>
           <w:szCs w:val="36"/>
         </w:rPr>
-        <w:t>3</w:t>
+        <w:t>4</w:t>
       </w:r>
       <w:r>
         <w:rPr>
@@ -391,7 +357,7 @@
           <w:sz w:val="36"/>
           <w:szCs w:val="36"/>
         </w:rPr>
-        <w:t>16</w:t>
+        <w:t>22</w:t>
       </w:r>
       <w:r>
         <w:rPr>
@@ -1594,6 +1560,36 @@
     <w:p>
       <w:pPr>
         <w:spacing w:after="200"/>
+        <w:ind w:left="1440"/>
+        <w:rPr>
+          <w:rFonts w:ascii="Calibri" w:eastAsia="Calibri" w:hAnsi="Calibri" w:cs="Calibri"/>
+          <w:bCs/>
+        </w:rPr>
+      </w:pPr>
+    </w:p>
+    <w:p>
+      <w:pPr>
+        <w:spacing w:after="200"/>
+        <w:ind w:left="1440"/>
+        <w:rPr>
+          <w:rFonts w:ascii="Calibri" w:eastAsia="Calibri" w:hAnsi="Calibri" w:cs="Calibri"/>
+          <w:bCs/>
+        </w:rPr>
+      </w:pPr>
+    </w:p>
+    <w:p>
+      <w:pPr>
+        <w:spacing w:after="200"/>
+        <w:ind w:left="1440"/>
+        <w:rPr>
+          <w:rFonts w:ascii="Calibri" w:eastAsia="Calibri" w:hAnsi="Calibri" w:cs="Calibri"/>
+          <w:bCs/>
+        </w:rPr>
+      </w:pPr>
+    </w:p>
+    <w:p>
+      <w:pPr>
+        <w:spacing w:after="200"/>
         <w:rPr>
           <w:rFonts w:ascii="Calibri" w:eastAsia="Calibri" w:hAnsi="Calibri" w:cs="Calibri"/>
           <w:bCs/>
@@ -1605,11 +1601,10 @@
           <w:bCs/>
           <w:noProof/>
         </w:rPr>
-        <w:lastRenderedPageBreak/>
         <w:drawing>
-          <wp:inline distT="0" distB="0" distL="0" distR="0" wp14:anchorId="3E80D24C" wp14:editId="15015496">
-            <wp:extent cx="1284051" cy="5243059"/>
-            <wp:effectExtent l="0" t="0" r="0" b="2540"/>
+          <wp:inline distT="0" distB="0" distL="0" distR="0" wp14:anchorId="3E80D24C" wp14:editId="054BA792">
+            <wp:extent cx="1042830" cy="4258101"/>
+            <wp:effectExtent l="0" t="0" r="5080" b="0"/>
             <wp:docPr id="10" name="Picture 10"/>
             <wp:cNvGraphicFramePr>
               <a:graphicFrameLocks xmlns:a="http://schemas.openxmlformats.org/drawingml/2006/main" noChangeAspect="1"/>
@@ -1636,7 +1631,7 @@
                   <pic:spPr>
                     <a:xfrm>
                       <a:off x="0" y="0"/>
-                      <a:ext cx="1408077" cy="5749483"/>
+                      <a:ext cx="1152036" cy="4704012"/>
                     </a:xfrm>
                     <a:prstGeom prst="rect">
                       <a:avLst/>
@@ -1655,9 +1650,9 @@
           <w:noProof/>
         </w:rPr>
         <w:drawing>
-          <wp:inline distT="0" distB="0" distL="0" distR="0" wp14:anchorId="1E90C6F4" wp14:editId="4C0C12D5">
-            <wp:extent cx="1219200" cy="3886200"/>
-            <wp:effectExtent l="0" t="0" r="0" b="0"/>
+          <wp:inline distT="0" distB="0" distL="0" distR="0" wp14:anchorId="1E90C6F4" wp14:editId="0F83DB82">
+            <wp:extent cx="1040130" cy="2954740"/>
+            <wp:effectExtent l="0" t="0" r="7620" b="0"/>
             <wp:docPr id="11" name="Picture 11" descr="Diagram&#10;&#10;Description automatically generated"/>
             <wp:cNvGraphicFramePr>
               <a:graphicFrameLocks xmlns:a="http://schemas.openxmlformats.org/drawingml/2006/main" noChangeAspect="1"/>
@@ -1684,7 +1679,7 @@
                   <pic:spPr>
                     <a:xfrm>
                       <a:off x="0" y="0"/>
-                      <a:ext cx="1224456" cy="3902954"/>
+                      <a:ext cx="1052125" cy="2988815"/>
                     </a:xfrm>
                     <a:prstGeom prst="rect">
                       <a:avLst/>
@@ -1703,9 +1698,9 @@
           <w:noProof/>
         </w:rPr>
         <w:drawing>
-          <wp:inline distT="0" distB="0" distL="0" distR="0" wp14:anchorId="7A619340" wp14:editId="529BD393">
-            <wp:extent cx="1102468" cy="3885326"/>
-            <wp:effectExtent l="0" t="0" r="2540" b="1270"/>
+          <wp:inline distT="0" distB="0" distL="0" distR="0" wp14:anchorId="7A619340" wp14:editId="578FD685">
+            <wp:extent cx="1008806" cy="3555242"/>
+            <wp:effectExtent l="0" t="0" r="1270" b="7620"/>
             <wp:docPr id="12" name="Picture 12" descr="Diagram&#10;&#10;Description automatically generated"/>
             <wp:cNvGraphicFramePr>
               <a:graphicFrameLocks xmlns:a="http://schemas.openxmlformats.org/drawingml/2006/main" noChangeAspect="1"/>
@@ -1732,7 +1727,7 @@
                   <pic:spPr>
                     <a:xfrm>
                       <a:off x="0" y="0"/>
-                      <a:ext cx="1120219" cy="3947883"/>
+                      <a:ext cx="1027643" cy="3621627"/>
                     </a:xfrm>
                     <a:prstGeom prst="rect">
                       <a:avLst/>
@@ -1750,7 +1745,6 @@
           <w:bCs/>
           <w:noProof/>
         </w:rPr>
-        <w:lastRenderedPageBreak/>
         <w:drawing>
           <wp:inline distT="0" distB="0" distL="0" distR="0" wp14:anchorId="72188EAF" wp14:editId="61C27627">
             <wp:extent cx="2833991" cy="3415665"/>
@@ -1796,9 +1790,19 @@
     </w:p>
     <w:p>
       <w:pPr>
-        <w:spacing w:before="240" w:after="240"/>
-        <w:rPr>
-          <w:rFonts w:ascii="Calibri" w:eastAsia="Calibri" w:hAnsi="Calibri" w:cs="Calibri"/>
+        <w:spacing w:after="200"/>
+        <w:rPr>
+          <w:rFonts w:ascii="Calibri" w:eastAsia="Calibri" w:hAnsi="Calibri" w:cs="Calibri"/>
+          <w:bCs/>
+        </w:rPr>
+      </w:pPr>
+    </w:p>
+    <w:p>
+      <w:pPr>
+        <w:spacing w:after="200"/>
+        <w:rPr>
+          <w:rFonts w:ascii="Calibri" w:eastAsia="Calibri" w:hAnsi="Calibri" w:cs="Calibri"/>
+          <w:bCs/>
         </w:rPr>
       </w:pPr>
     </w:p>
@@ -1825,6 +1829,7 @@
           <w:b/>
           <w:color w:val="FF0000"/>
         </w:rPr>
+        <w:lastRenderedPageBreak/>
         <w:t>Hardware, Software and System Requirements</w:t>
       </w:r>
     </w:p>
@@ -2033,6 +2038,16 @@
     <w:p>
       <w:pPr>
         <w:pStyle w:val="ListParagraph"/>
+        <w:spacing w:before="240" w:after="240"/>
+        <w:rPr>
+          <w:rFonts w:ascii="Calibri" w:eastAsia="Calibri" w:hAnsi="Calibri" w:cs="Calibri"/>
+          <w:bCs/>
+        </w:rPr>
+      </w:pPr>
+    </w:p>
+    <w:p>
+      <w:pPr>
+        <w:pStyle w:val="ListParagraph"/>
         <w:numPr>
           <w:ilvl w:val="1"/>
           <w:numId w:val="11"/>
@@ -2127,7 +2142,6 @@
         <w:rPr>
           <w:rFonts w:ascii="Calibri" w:eastAsia="Calibri" w:hAnsi="Calibri" w:cs="Calibri"/>
         </w:rPr>
-        <w:lastRenderedPageBreak/>
         <w:t>TensorFlow (version 2.0 or later) (version 2.0 or later)</w:t>
       </w:r>
     </w:p>
@@ -2144,19 +2158,11 @@
           <w:bCs/>
         </w:rPr>
       </w:pPr>
-      <w:proofErr w:type="spellStart"/>
-      <w:r>
-        <w:rPr>
-          <w:rFonts w:ascii="Calibri" w:eastAsia="Calibri" w:hAnsi="Calibri" w:cs="Calibri"/>
-        </w:rPr>
-        <w:t>Keras</w:t>
-      </w:r>
-      <w:proofErr w:type="spellEnd"/>
-      <w:r>
-        <w:rPr>
-          <w:rFonts w:ascii="Calibri" w:eastAsia="Calibri" w:hAnsi="Calibri" w:cs="Calibri"/>
-        </w:rPr>
-        <w:t xml:space="preserve"> (version 2.2.4 or later) (version 2.2.4 or later)</w:t>
+      <w:r>
+        <w:rPr>
+          <w:rFonts w:ascii="Calibri" w:eastAsia="Calibri" w:hAnsi="Calibri" w:cs="Calibri"/>
+        </w:rPr>
+        <w:t>Keras (version 2.2.4 or later) (version 2.2.4 or later)</w:t>
       </w:r>
     </w:p>
     <w:p>
@@ -2172,19 +2178,11 @@
           <w:bCs/>
         </w:rPr>
       </w:pPr>
-      <w:proofErr w:type="spellStart"/>
-      <w:r>
-        <w:rPr>
-          <w:rFonts w:ascii="Calibri" w:eastAsia="Calibri" w:hAnsi="Calibri" w:cs="Calibri"/>
-        </w:rPr>
-        <w:t>PyTorch</w:t>
-      </w:r>
-      <w:proofErr w:type="spellEnd"/>
-      <w:r>
-        <w:rPr>
-          <w:rFonts w:ascii="Calibri" w:eastAsia="Calibri" w:hAnsi="Calibri" w:cs="Calibri"/>
-        </w:rPr>
-        <w:t xml:space="preserve"> (version 1.0 or later) (version 1.0 or later)</w:t>
+      <w:r>
+        <w:rPr>
+          <w:rFonts w:ascii="Calibri" w:eastAsia="Calibri" w:hAnsi="Calibri" w:cs="Calibri"/>
+        </w:rPr>
+        <w:t>PyTorch (version 1.0 or later) (version 1.0 or later)</w:t>
       </w:r>
     </w:p>
     <w:p>
@@ -2279,15 +2277,13 @@
         </w:rPr>
         <w:t>The operating system used by the software components should be supported by the system (</w:t>
       </w:r>
-      <w:proofErr w:type="gramStart"/>
-      <w:r>
-        <w:rPr>
-          <w:rFonts w:ascii="Calibri" w:eastAsia="Calibri" w:hAnsi="Calibri" w:cs="Calibri"/>
-          <w:bCs/>
-        </w:rPr>
-        <w:t>e.g.</w:t>
-      </w:r>
-      <w:proofErr w:type="gramEnd"/>
+      <w:r>
+        <w:rPr>
+          <w:rFonts w:ascii="Calibri" w:eastAsia="Calibri" w:hAnsi="Calibri" w:cs="Calibri"/>
+          <w:bCs/>
+        </w:rPr>
+        <w:t>e.g.,</w:t>
+      </w:r>
       <w:r>
         <w:rPr>
           <w:rFonts w:ascii="Calibri" w:eastAsia="Calibri" w:hAnsi="Calibri" w:cs="Calibri"/>
@@ -2451,6 +2447,7 @@
           <w:b/>
           <w:color w:val="FF0000"/>
         </w:rPr>
+        <w:lastRenderedPageBreak/>
         <w:t>External Interfaces</w:t>
       </w:r>
     </w:p>
@@ -2547,7 +2544,6 @@
           <w:rFonts w:ascii="Calibri" w:eastAsia="Calibri" w:hAnsi="Calibri" w:cs="Calibri"/>
           <w:bCs/>
         </w:rPr>
-        <w:lastRenderedPageBreak/>
         <w:t>Communication interface: This interface is needed so that the medical disease prediction system and external components can talk to each other in different ways. During data transmission, the interface should protect the security and integrity of the data.</w:t>
       </w:r>
     </w:p>
@@ -2578,21 +2574,7 @@
         <w:rPr>
           <w:rFonts w:ascii="Calibri" w:eastAsia="Calibri" w:hAnsi="Calibri" w:cs="Calibri"/>
         </w:rPr>
-        <w:t xml:space="preserve">This section describes the communication interfaces between the system and external components. It </w:t>
-      </w:r>
-      <w:proofErr w:type="gramStart"/>
-      <w:r>
-        <w:rPr>
-          <w:rFonts w:ascii="Calibri" w:eastAsia="Calibri" w:hAnsi="Calibri" w:cs="Calibri"/>
-        </w:rPr>
-        <w:t>include</w:t>
-      </w:r>
-      <w:proofErr w:type="gramEnd"/>
-      <w:r>
-        <w:rPr>
-          <w:rFonts w:ascii="Calibri" w:eastAsia="Calibri" w:hAnsi="Calibri" w:cs="Calibri"/>
-        </w:rPr>
-        <w:t xml:space="preserve"> the following details:</w:t>
+        <w:t>This section describes the communication interfaces between the system and external components. It include the following details:</w:t>
       </w:r>
     </w:p>
     <w:p>
@@ -2612,14 +2594,12 @@
         </w:rPr>
         <w:t xml:space="preserve">Protocols used for </w:t>
       </w:r>
-      <w:proofErr w:type="gramStart"/>
-      <w:r>
-        <w:rPr>
-          <w:rFonts w:ascii="Calibri" w:eastAsia="Calibri" w:hAnsi="Calibri" w:cs="Calibri"/>
-        </w:rPr>
-        <w:t>communication</w:t>
-      </w:r>
-      <w:proofErr w:type="gramEnd"/>
+      <w:r>
+        <w:rPr>
+          <w:rFonts w:ascii="Calibri" w:eastAsia="Calibri" w:hAnsi="Calibri" w:cs="Calibri"/>
+        </w:rPr>
+        <w:t>communication.</w:t>
+      </w:r>
     </w:p>
     <w:p>
       <w:pPr>
@@ -2688,14 +2668,12 @@
         </w:rPr>
         <w:t>Data formats (</w:t>
       </w:r>
-      <w:proofErr w:type="gramStart"/>
-      <w:r>
-        <w:rPr>
-          <w:rFonts w:ascii="Calibri" w:eastAsia="Calibri" w:hAnsi="Calibri" w:cs="Calibri"/>
-        </w:rPr>
-        <w:t>e.g.</w:t>
-      </w:r>
-      <w:proofErr w:type="gramEnd"/>
+      <w:r>
+        <w:rPr>
+          <w:rFonts w:ascii="Calibri" w:eastAsia="Calibri" w:hAnsi="Calibri" w:cs="Calibri"/>
+        </w:rPr>
+        <w:t>e.g.,</w:t>
+      </w:r>
       <w:r>
         <w:rPr>
           <w:rFonts w:ascii="Calibri" w:eastAsia="Calibri" w:hAnsi="Calibri" w:cs="Calibri"/>
@@ -2771,9 +2749,9 @@
         </w:rPr>
         <w:lastRenderedPageBreak/>
         <w:drawing>
-          <wp:inline distT="114300" distB="114300" distL="114300" distR="114300" wp14:anchorId="57599940" wp14:editId="235906EA">
-            <wp:extent cx="6110288" cy="4943475"/>
-            <wp:effectExtent l="0" t="0" r="0" b="0"/>
+          <wp:inline distT="114300" distB="114300" distL="114300" distR="114300" wp14:anchorId="57599940" wp14:editId="72C01AC3">
+            <wp:extent cx="6109970" cy="5677469"/>
+            <wp:effectExtent l="0" t="0" r="5080" b="0"/>
             <wp:docPr id="9" name="image1.png"/>
             <wp:cNvGraphicFramePr/>
             <a:graphic xmlns:a="http://schemas.openxmlformats.org/drawingml/2006/main">
@@ -2793,7 +2771,7 @@
                   <pic:spPr>
                     <a:xfrm>
                       <a:off x="0" y="0"/>
-                      <a:ext cx="6110288" cy="4943475"/>
+                      <a:ext cx="6115887" cy="5682968"/>
                     </a:xfrm>
                     <a:prstGeom prst="rect">
                       <a:avLst/>
@@ -2820,71 +2798,7 @@
           <w:rFonts w:ascii="Calibri" w:eastAsia="Calibri" w:hAnsi="Calibri" w:cs="Calibri"/>
           <w:highlight w:val="white"/>
         </w:rPr>
-        <w:t>This diagram shows the associations between the classes "Microsoft Azure", "Python", "Kaggle", "Website", "</w:t>
-      </w:r>
-      <w:proofErr w:type="spellStart"/>
-      <w:r>
-        <w:rPr>
-          <w:rFonts w:ascii="Calibri" w:eastAsia="Calibri" w:hAnsi="Calibri" w:cs="Calibri"/>
-          <w:highlight w:val="white"/>
-        </w:rPr>
-        <w:t>DataFormat</w:t>
-      </w:r>
-      <w:proofErr w:type="spellEnd"/>
-      <w:r>
-        <w:rPr>
-          <w:rFonts w:ascii="Calibri" w:eastAsia="Calibri" w:hAnsi="Calibri" w:cs="Calibri"/>
-          <w:highlight w:val="white"/>
-        </w:rPr>
-        <w:t>", "API", "</w:t>
-      </w:r>
-      <w:proofErr w:type="spellStart"/>
-      <w:r>
-        <w:rPr>
-          <w:rFonts w:ascii="Calibri" w:eastAsia="Calibri" w:hAnsi="Calibri" w:cs="Calibri"/>
-          <w:highlight w:val="white"/>
-        </w:rPr>
-        <w:t>ErrorHandling</w:t>
-      </w:r>
-      <w:proofErr w:type="spellEnd"/>
-      <w:r>
-        <w:rPr>
-          <w:rFonts w:ascii="Calibri" w:eastAsia="Calibri" w:hAnsi="Calibri" w:cs="Calibri"/>
-          <w:highlight w:val="white"/>
-        </w:rPr>
-        <w:t>", and "Security". The arrows represent the relationships between classes, where the arrow points from the class that uses the other class to the class that is being used. The association between "</w:t>
-      </w:r>
-      <w:proofErr w:type="spellStart"/>
-      <w:r>
-        <w:rPr>
-          <w:rFonts w:ascii="Calibri" w:eastAsia="Calibri" w:hAnsi="Calibri" w:cs="Calibri"/>
-          <w:highlight w:val="white"/>
-        </w:rPr>
-        <w:t>DataFormat</w:t>
-      </w:r>
-      <w:proofErr w:type="spellEnd"/>
-      <w:r>
-        <w:rPr>
-          <w:rFonts w:ascii="Calibri" w:eastAsia="Calibri" w:hAnsi="Calibri" w:cs="Calibri"/>
-          <w:highlight w:val="white"/>
-        </w:rPr>
-        <w:t>" and "API" represents the fact that the API uses data formats like JSON and XML, while the association between "API" and "</w:t>
-      </w:r>
-      <w:proofErr w:type="spellStart"/>
-      <w:r>
-        <w:rPr>
-          <w:rFonts w:ascii="Calibri" w:eastAsia="Calibri" w:hAnsi="Calibri" w:cs="Calibri"/>
-          <w:highlight w:val="white"/>
-        </w:rPr>
-        <w:t>ErrorHandling</w:t>
-      </w:r>
-      <w:proofErr w:type="spellEnd"/>
-      <w:r>
-        <w:rPr>
-          <w:rFonts w:ascii="Calibri" w:eastAsia="Calibri" w:hAnsi="Calibri" w:cs="Calibri"/>
-          <w:highlight w:val="white"/>
-        </w:rPr>
-        <w:t>" represents the fact that the API handles errors. Similarly, the association between "Website" and "Security" represents the fact that the website considers security when handling user data.</w:t>
+        <w:t>This diagram shows the associations between the classes "Microsoft Azure", "Python", "Kaggle", "Website", "DataFormat", "API", "ErrorHandling", and "Security". The arrows represent the relationships between classes, where the arrow points from the class that uses the other class to the class that is being used. The association between "DataFormat" and "API" represents the fact that the API uses data formats like JSON and XML, while the association between "API" and "ErrorHandling" represents the fact that the API handles errors. Similarly, the association between "Website" and "Security" represents the fact that the website considers security when handling user data.</w:t>
       </w:r>
     </w:p>
     <w:p>
@@ -2916,39 +2830,13 @@
           <w:rFonts w:ascii="Calibri" w:eastAsia="Calibri" w:hAnsi="Calibri" w:cs="Calibri"/>
         </w:rPr>
       </w:pPr>
-    </w:p>
-    <w:p>
-      <w:pPr>
-        <w:spacing w:before="240" w:after="240"/>
-        <w:rPr>
-          <w:rFonts w:ascii="Calibri" w:eastAsia="Calibri" w:hAnsi="Calibri" w:cs="Calibri"/>
-        </w:rPr>
-      </w:pPr>
-    </w:p>
-    <w:p>
-      <w:pPr>
-        <w:spacing w:before="240" w:after="240"/>
+      <w:r>
         <w:rPr>
           <w:rFonts w:ascii="Calibri" w:eastAsia="Calibri" w:hAnsi="Calibri" w:cs="Calibri"/>
           <w:b/>
           <w:color w:val="FF0000"/>
-          <w:highlight w:val="yellow"/>
-        </w:rPr>
-      </w:pPr>
-    </w:p>
-    <w:p>
-      <w:pPr>
-        <w:spacing w:before="240" w:after="240"/>
-        <w:rPr>
-          <w:rFonts w:ascii="Calibri" w:eastAsia="Calibri" w:hAnsi="Calibri" w:cs="Calibri"/>
-        </w:rPr>
-      </w:pPr>
-      <w:r>
-        <w:rPr>
-          <w:rFonts w:ascii="Calibri" w:eastAsia="Calibri" w:hAnsi="Calibri" w:cs="Calibri"/>
-          <w:b/>
-          <w:color w:val="FF0000"/>
-        </w:rPr>
+        </w:rPr>
+        <w:lastRenderedPageBreak/>
         <w:t>Software Design</w:t>
       </w:r>
     </w:p>
@@ -3442,14 +3330,12 @@
         </w:rPr>
         <w:t xml:space="preserve">Reliable Diagnostic Algorithms: The diagnostic algorithms should be based on current best practices and medical </w:t>
       </w:r>
-      <w:proofErr w:type="gramStart"/>
-      <w:r>
-        <w:rPr>
-          <w:rFonts w:ascii="Calibri" w:eastAsia="Calibri" w:hAnsi="Calibri" w:cs="Calibri"/>
-        </w:rPr>
-        <w:t>guidelines, and</w:t>
-      </w:r>
-      <w:proofErr w:type="gramEnd"/>
+      <w:r>
+        <w:rPr>
+          <w:rFonts w:ascii="Calibri" w:eastAsia="Calibri" w:hAnsi="Calibri" w:cs="Calibri"/>
+        </w:rPr>
+        <w:t>guidelines and</w:t>
+      </w:r>
       <w:r>
         <w:rPr>
           <w:rFonts w:ascii="Calibri" w:eastAsia="Calibri" w:hAnsi="Calibri" w:cs="Calibri"/>
@@ -3763,9 +3649,9 @@
         </w:rPr>
         <w:lastRenderedPageBreak/>
         <w:drawing>
-          <wp:inline distT="114300" distB="114300" distL="114300" distR="114300" wp14:anchorId="49E2BF23" wp14:editId="1ACB7257">
-            <wp:extent cx="6038850" cy="5214938"/>
-            <wp:effectExtent l="0" t="0" r="0" b="0"/>
+          <wp:inline distT="114300" distB="114300" distL="114300" distR="114300" wp14:anchorId="49E2BF23" wp14:editId="52100C86">
+            <wp:extent cx="6037747" cy="7915701"/>
+            <wp:effectExtent l="0" t="0" r="1270" b="9525"/>
             <wp:docPr id="3" name="image4.png"/>
             <wp:cNvGraphicFramePr/>
             <a:graphic xmlns:a="http://schemas.openxmlformats.org/drawingml/2006/main">
@@ -3785,7 +3671,7 @@
                   <pic:spPr>
                     <a:xfrm>
                       <a:off x="0" y="0"/>
-                      <a:ext cx="6038850" cy="5214938"/>
+                      <a:ext cx="6055729" cy="7939276"/>
                     </a:xfrm>
                     <a:prstGeom prst="rect">
                       <a:avLst/>
@@ -3810,6 +3696,7 @@
         <w:rPr>
           <w:rFonts w:ascii="Calibri" w:eastAsia="Calibri" w:hAnsi="Calibri" w:cs="Calibri"/>
         </w:rPr>
+        <w:lastRenderedPageBreak/>
         <w:t>B) Display of Result and Evaluation with Tool to navigate</w:t>
       </w:r>
     </w:p>
@@ -3825,7 +3712,6 @@
           <w:rFonts w:ascii="Calibri" w:eastAsia="Calibri" w:hAnsi="Calibri" w:cs="Calibri"/>
           <w:noProof/>
         </w:rPr>
-        <w:lastRenderedPageBreak/>
         <w:drawing>
           <wp:inline distT="114300" distB="114300" distL="114300" distR="114300" wp14:anchorId="09EE382B" wp14:editId="12ED84D1">
             <wp:extent cx="6057900" cy="6146800"/>
@@ -3911,6 +3797,7 @@
         <w:rPr>
           <w:rFonts w:ascii="Calibri" w:eastAsia="Calibri" w:hAnsi="Calibri" w:cs="Calibri"/>
         </w:rPr>
+        <w:lastRenderedPageBreak/>
         <w:t>Medical disease prediction system: A software program that uses machine learning algorithms to figure out how likely it is that a person will get a certain disease.</w:t>
       </w:r>
     </w:p>
@@ -3949,7 +3836,6 @@
         <w:rPr>
           <w:rFonts w:ascii="Calibri" w:eastAsia="Calibri" w:hAnsi="Calibri" w:cs="Calibri"/>
         </w:rPr>
-        <w:lastRenderedPageBreak/>
         <w:t>Machine learning is a field of artificial intelligence that involves making algorithms and models that can learn from data and make predictions or decisions.</w:t>
       </w:r>
     </w:p>
@@ -4034,14 +3920,6 @@
         <w:spacing w:before="240" w:after="240"/>
         <w:rPr>
           <w:rFonts w:ascii="Calibri" w:eastAsia="Calibri" w:hAnsi="Calibri" w:cs="Calibri"/>
-        </w:rPr>
-      </w:pPr>
-    </w:p>
-    <w:p>
-      <w:pPr>
-        <w:spacing w:before="240" w:after="240"/>
-        <w:rPr>
-          <w:rFonts w:ascii="Calibri" w:eastAsia="Calibri" w:hAnsi="Calibri" w:cs="Calibri"/>
           <w:b/>
           <w:color w:val="FF0000"/>
         </w:rPr>
@@ -4068,15 +3946,6 @@
         </w:rPr>
         <w:t>The list of references should contain exact references and/or URLs of any material that is cited in the analysis document. The references should be formatted consistently using ACM, IEEE or APA style. Do not mix citation styles. The following sites may be helpful for formatting your references.</w:t>
       </w:r>
-    </w:p>
-    <w:p>
-      <w:pPr>
-        <w:spacing w:before="240" w:after="240"/>
-        <w:ind w:left="720"/>
-        <w:rPr>
-          <w:rFonts w:ascii="Calibri" w:eastAsia="Calibri" w:hAnsi="Calibri" w:cs="Calibri"/>
-        </w:rPr>
-      </w:pPr>
     </w:p>
     <w:p>
       <w:pPr>
@@ -4384,30 +4253,6 @@
         </w:r>
       </w:hyperlink>
     </w:p>
-    <w:p>
-      <w:pPr>
-        <w:rPr>
-          <w:rFonts w:ascii="Calibri" w:eastAsia="Calibri" w:hAnsi="Calibri" w:cs="Calibri"/>
-          <w:color w:val="1155CC"/>
-          <w:u w:val="single"/>
-        </w:rPr>
-      </w:pPr>
-    </w:p>
-    <w:p>
-      <w:pPr>
-        <w:spacing w:before="240" w:after="240"/>
-        <w:rPr>
-          <w:rFonts w:ascii="Calibri" w:eastAsia="Calibri" w:hAnsi="Calibri" w:cs="Calibri"/>
-        </w:rPr>
-      </w:pPr>
-      <w:r>
-        <w:rPr>
-          <w:rFonts w:ascii="Calibri" w:eastAsia="Calibri" w:hAnsi="Calibri" w:cs="Calibri"/>
-        </w:rPr>
-        <w:t xml:space="preserve"> </w:t>
-      </w:r>
-    </w:p>
-    <w:p/>
     <w:sectPr>
       <w:footerReference w:type="default" r:id="rId29"/>
       <w:pgSz w:w="12240" w:h="15840"/>
@@ -4420,7 +4265,7 @@
 </file>
 
 <file path=word/endnotes.xml><?xml version="1.0" encoding="utf-8"?>
-<w:endnotes xmlns:wpc="http://schemas.microsoft.com/office/word/2010/wordprocessingCanvas" xmlns:cx="http://schemas.microsoft.com/office/drawing/2014/chartex" xmlns:cx1="http://schemas.microsoft.com/office/drawing/2015/9/8/chartex" xmlns:cx2="http://schemas.microsoft.com/office/drawing/2015/10/21/chartex" xmlns:cx3="http://schemas.microsoft.com/office/drawing/2016/5/9/chartex" xmlns:cx4="http://schemas.microsoft.com/office/drawing/2016/5/10/chartex" xmlns:cx5="http://schemas.microsoft.com/office/drawing/2016/5/11/chartex" xmlns:cx6="http://schemas.microsoft.com/office/drawing/2016/5/12/chartex" xmlns:cx7="http://schemas.microsoft.com/office/drawing/2016/5/13/chartex" xmlns:cx8="http://schemas.microsoft.com/office/drawing/2016/5/14/chartex" xmlns:mc="http://schemas.openxmlformats.org/markup-compatibility/2006" xmlns:aink="http://schemas.microsoft.com/office/drawing/2016/ink" xmlns:am3d="http://schemas.microsoft.com/office/drawing/2017/model3d" xmlns:o="urn:schemas-microsoft-com:office:office" xmlns:oel="http://schemas.microsoft.com/office/2019/extlst" xmlns:r="http://schemas.openxmlformats.org/officeDocument/2006/relationships" xmlns:m="http://schemas.openxmlformats.org/officeDocument/2006/math" xmlns:v="urn:schemas-microsoft-com:vml" xmlns:wp14="http://schemas.microsoft.com/office/word/2010/wordprocessingDrawing" xmlns:wp="http://schemas.openxmlformats.org/drawingml/2006/wordprocessingDrawing" xmlns:w10="urn:schemas-microsoft-com:office:word" xmlns:w="http://schemas.openxmlformats.org/wordprocessingml/2006/main" xmlns:w14="http://schemas.microsoft.com/office/word/2010/wordml" xmlns:w15="http://schemas.microsoft.com/office/word/2012/wordml" xmlns:w16cex="http://schemas.microsoft.com/office/word/2018/wordml/cex" xmlns:w16cid="http://schemas.microsoft.com/office/word/2016/wordml/cid" xmlns:w16="http://schemas.microsoft.com/office/word/2018/wordml" xmlns:w16sdtdh="http://schemas.microsoft.com/office/word/2020/wordml/sdtdatahash" xmlns:w16se="http://schemas.microsoft.com/office/word/2015/wordml/symex" xmlns:wpg="http://schemas.microsoft.com/office/word/2010/wordprocessingGroup" xmlns:wpi="http://schemas.microsoft.com/office/word/2010/wordprocessingInk" xmlns:wne="http://schemas.microsoft.com/office/word/2006/wordml" xmlns:wps="http://schemas.microsoft.com/office/word/2010/wordprocessingShape" mc:Ignorable="w14 w15 w16se w16cid w16 w16cex w16sdtdh wp14">
+<w:endnotes xmlns:wpc="http://schemas.microsoft.com/office/word/2010/wordprocessingCanvas" xmlns:cx="http://schemas.microsoft.com/office/drawing/2014/chartex" xmlns:cx1="http://schemas.microsoft.com/office/drawing/2015/9/8/chartex" xmlns:cx2="http://schemas.microsoft.com/office/drawing/2015/10/21/chartex" xmlns:cx3="http://schemas.microsoft.com/office/drawing/2016/5/9/chartex" xmlns:cx4="http://schemas.microsoft.com/office/drawing/2016/5/10/chartex" xmlns:cx5="http://schemas.microsoft.com/office/drawing/2016/5/11/chartex" xmlns:cx6="http://schemas.microsoft.com/office/drawing/2016/5/12/chartex" xmlns:cx7="http://schemas.microsoft.com/office/drawing/2016/5/13/chartex" xmlns:cx8="http://schemas.microsoft.com/office/drawing/2016/5/14/chartex" xmlns:mc="http://schemas.openxmlformats.org/markup-compatibility/2006" xmlns:aink="http://schemas.microsoft.com/office/drawing/2016/ink" xmlns:am3d="http://schemas.microsoft.com/office/drawing/2017/model3d" xmlns:o="urn:schemas-microsoft-com:office:office" xmlns:oel="http://schemas.microsoft.com/office/2019/extlst" xmlns:r="http://schemas.openxmlformats.org/officeDocument/2006/relationships" xmlns:m="http://schemas.openxmlformats.org/officeDocument/2006/math" xmlns:v="urn:schemas-microsoft-com:vml" xmlns:wp14="http://schemas.microsoft.com/office/word/2010/wordprocessingDrawing" xmlns:wp="http://schemas.openxmlformats.org/drawingml/2006/wordprocessingDrawing" xmlns:w10="urn:schemas-microsoft-com:office:word" xmlns:w="http://schemas.openxmlformats.org/wordprocessingml/2006/main" xmlns:w14="http://schemas.microsoft.com/office/word/2010/wordml" xmlns:w15="http://schemas.microsoft.com/office/word/2012/wordml" xmlns:w16cex="http://schemas.microsoft.com/office/word/2018/wordml/cex" xmlns:w16cid="http://schemas.microsoft.com/office/word/2016/wordml/cid" xmlns:w16="http://schemas.microsoft.com/office/word/2018/wordml" xmlns:w16du="http://schemas.microsoft.com/office/word/2023/wordml/word16du" xmlns:w16sdtdh="http://schemas.microsoft.com/office/word/2020/wordml/sdtdatahash" xmlns:w16se="http://schemas.microsoft.com/office/word/2015/wordml/symex" xmlns:wpg="http://schemas.microsoft.com/office/word/2010/wordprocessingGroup" xmlns:wpi="http://schemas.microsoft.com/office/word/2010/wordprocessingInk" xmlns:wne="http://schemas.microsoft.com/office/word/2006/wordml" xmlns:wps="http://schemas.microsoft.com/office/word/2010/wordprocessingShape" mc:Ignorable="w14 w15 w16se w16cid w16 w16cex w16sdtdh wp14">
   <w:endnote w:type="separator" w:id="-1">
     <w:p>
       <w:pPr>
@@ -4445,7 +4290,7 @@
 </file>
 
 <file path=word/footer1.xml><?xml version="1.0" encoding="utf-8"?>
-<w:ftr xmlns:wpc="http://schemas.microsoft.com/office/word/2010/wordprocessingCanvas" xmlns:cx="http://schemas.microsoft.com/office/drawing/2014/chartex" xmlns:cx1="http://schemas.microsoft.com/office/drawing/2015/9/8/chartex" xmlns:cx2="http://schemas.microsoft.com/office/drawing/2015/10/21/chartex" xmlns:cx3="http://schemas.microsoft.com/office/drawing/2016/5/9/chartex" xmlns:cx4="http://schemas.microsoft.com/office/drawing/2016/5/10/chartex" xmlns:cx5="http://schemas.microsoft.com/office/drawing/2016/5/11/chartex" xmlns:cx6="http://schemas.microsoft.com/office/drawing/2016/5/12/chartex" xmlns:cx7="http://schemas.microsoft.com/office/drawing/2016/5/13/chartex" xmlns:cx8="http://schemas.microsoft.com/office/drawing/2016/5/14/chartex" xmlns:mc="http://schemas.openxmlformats.org/markup-compatibility/2006" xmlns:aink="http://schemas.microsoft.com/office/drawing/2016/ink" xmlns:am3d="http://schemas.microsoft.com/office/drawing/2017/model3d" xmlns:o="urn:schemas-microsoft-com:office:office" xmlns:oel="http://schemas.microsoft.com/office/2019/extlst" xmlns:r="http://schemas.openxmlformats.org/officeDocument/2006/relationships" xmlns:m="http://schemas.openxmlformats.org/officeDocument/2006/math" xmlns:v="urn:schemas-microsoft-com:vml" xmlns:wp14="http://schemas.microsoft.com/office/word/2010/wordprocessingDrawing" xmlns:wp="http://schemas.openxmlformats.org/drawingml/2006/wordprocessingDrawing" xmlns:w10="urn:schemas-microsoft-com:office:word" xmlns:w="http://schemas.openxmlformats.org/wordprocessingml/2006/main" xmlns:w14="http://schemas.microsoft.com/office/word/2010/wordml" xmlns:w15="http://schemas.microsoft.com/office/word/2012/wordml" xmlns:w16cex="http://schemas.microsoft.com/office/word/2018/wordml/cex" xmlns:w16cid="http://schemas.microsoft.com/office/word/2016/wordml/cid" xmlns:w16="http://schemas.microsoft.com/office/word/2018/wordml" xmlns:w16sdtdh="http://schemas.microsoft.com/office/word/2020/wordml/sdtdatahash" xmlns:w16se="http://schemas.microsoft.com/office/word/2015/wordml/symex" xmlns:wpg="http://schemas.microsoft.com/office/word/2010/wordprocessingGroup" xmlns:wpi="http://schemas.microsoft.com/office/word/2010/wordprocessingInk" xmlns:wne="http://schemas.microsoft.com/office/word/2006/wordml" xmlns:wps="http://schemas.microsoft.com/office/word/2010/wordprocessingShape" mc:Ignorable="w14 w15 w16se w16cid w16 w16cex w16sdtdh wp14">
+<w:ftr xmlns:wpc="http://schemas.microsoft.com/office/word/2010/wordprocessingCanvas" xmlns:cx="http://schemas.microsoft.com/office/drawing/2014/chartex" xmlns:cx1="http://schemas.microsoft.com/office/drawing/2015/9/8/chartex" xmlns:cx2="http://schemas.microsoft.com/office/drawing/2015/10/21/chartex" xmlns:cx3="http://schemas.microsoft.com/office/drawing/2016/5/9/chartex" xmlns:cx4="http://schemas.microsoft.com/office/drawing/2016/5/10/chartex" xmlns:cx5="http://schemas.microsoft.com/office/drawing/2016/5/11/chartex" xmlns:cx6="http://schemas.microsoft.com/office/drawing/2016/5/12/chartex" xmlns:cx7="http://schemas.microsoft.com/office/drawing/2016/5/13/chartex" xmlns:cx8="http://schemas.microsoft.com/office/drawing/2016/5/14/chartex" xmlns:mc="http://schemas.openxmlformats.org/markup-compatibility/2006" xmlns:aink="http://schemas.microsoft.com/office/drawing/2016/ink" xmlns:am3d="http://schemas.microsoft.com/office/drawing/2017/model3d" xmlns:o="urn:schemas-microsoft-com:office:office" xmlns:oel="http://schemas.microsoft.com/office/2019/extlst" xmlns:r="http://schemas.openxmlformats.org/officeDocument/2006/relationships" xmlns:m="http://schemas.openxmlformats.org/officeDocument/2006/math" xmlns:v="urn:schemas-microsoft-com:vml" xmlns:wp14="http://schemas.microsoft.com/office/word/2010/wordprocessingDrawing" xmlns:wp="http://schemas.openxmlformats.org/drawingml/2006/wordprocessingDrawing" xmlns:w10="urn:schemas-microsoft-com:office:word" xmlns:w="http://schemas.openxmlformats.org/wordprocessingml/2006/main" xmlns:w14="http://schemas.microsoft.com/office/word/2010/wordml" xmlns:w15="http://schemas.microsoft.com/office/word/2012/wordml" xmlns:w16cex="http://schemas.microsoft.com/office/word/2018/wordml/cex" xmlns:w16cid="http://schemas.microsoft.com/office/word/2016/wordml/cid" xmlns:w16="http://schemas.microsoft.com/office/word/2018/wordml" xmlns:w16du="http://schemas.microsoft.com/office/word/2023/wordml/word16du" xmlns:w16sdtdh="http://schemas.microsoft.com/office/word/2020/wordml/sdtdatahash" xmlns:w16se="http://schemas.microsoft.com/office/word/2015/wordml/symex" xmlns:wpg="http://schemas.microsoft.com/office/word/2010/wordprocessingGroup" xmlns:wpi="http://schemas.microsoft.com/office/word/2010/wordprocessingInk" xmlns:wne="http://schemas.microsoft.com/office/word/2006/wordml" xmlns:wps="http://schemas.microsoft.com/office/word/2010/wordprocessingShape" mc:Ignorable="w14 w15 w16se w16cid w16 w16cex w16sdtdh wp14">
   <w:p>
     <w:pPr>
       <w:jc w:val="right"/>
@@ -4496,7 +4341,7 @@
 </file>
 
 <file path=word/footnotes.xml><?xml version="1.0" encoding="utf-8"?>
-<w:footnotes xmlns:wpc="http://schemas.microsoft.com/office/word/2010/wordprocessingCanvas" xmlns:cx="http://schemas.microsoft.com/office/drawing/2014/chartex" xmlns:cx1="http://schemas.microsoft.com/office/drawing/2015/9/8/chartex" xmlns:cx2="http://schemas.microsoft.com/office/drawing/2015/10/21/chartex" xmlns:cx3="http://schemas.microsoft.com/office/drawing/2016/5/9/chartex" xmlns:cx4="http://schemas.microsoft.com/office/drawing/2016/5/10/chartex" xmlns:cx5="http://schemas.microsoft.com/office/drawing/2016/5/11/chartex" xmlns:cx6="http://schemas.microsoft.com/office/drawing/2016/5/12/chartex" xmlns:cx7="http://schemas.microsoft.com/office/drawing/2016/5/13/chartex" xmlns:cx8="http://schemas.microsoft.com/office/drawing/2016/5/14/chartex" xmlns:mc="http://schemas.openxmlformats.org/markup-compatibility/2006" xmlns:aink="http://schemas.microsoft.com/office/drawing/2016/ink" xmlns:am3d="http://schemas.microsoft.com/office/drawing/2017/model3d" xmlns:o="urn:schemas-microsoft-com:office:office" xmlns:oel="http://schemas.microsoft.com/office/2019/extlst" xmlns:r="http://schemas.openxmlformats.org/officeDocument/2006/relationships" xmlns:m="http://schemas.openxmlformats.org/officeDocument/2006/math" xmlns:v="urn:schemas-microsoft-com:vml" xmlns:wp14="http://schemas.microsoft.com/office/word/2010/wordprocessingDrawing" xmlns:wp="http://schemas.openxmlformats.org/drawingml/2006/wordprocessingDrawing" xmlns:w10="urn:schemas-microsoft-com:office:word" xmlns:w="http://schemas.openxmlformats.org/wordprocessingml/2006/main" xmlns:w14="http://schemas.microsoft.com/office/word/2010/wordml" xmlns:w15="http://schemas.microsoft.com/office/word/2012/wordml" xmlns:w16cex="http://schemas.microsoft.com/office/word/2018/wordml/cex" xmlns:w16cid="http://schemas.microsoft.com/office/word/2016/wordml/cid" xmlns:w16="http://schemas.microsoft.com/office/word/2018/wordml" xmlns:w16sdtdh="http://schemas.microsoft.com/office/word/2020/wordml/sdtdatahash" xmlns:w16se="http://schemas.microsoft.com/office/word/2015/wordml/symex" xmlns:wpg="http://schemas.microsoft.com/office/word/2010/wordprocessingGroup" xmlns:wpi="http://schemas.microsoft.com/office/word/2010/wordprocessingInk" xmlns:wne="http://schemas.microsoft.com/office/word/2006/wordml" xmlns:wps="http://schemas.microsoft.com/office/word/2010/wordprocessingShape" mc:Ignorable="w14 w15 w16se w16cid w16 w16cex w16sdtdh wp14">
+<w:footnotes xmlns:wpc="http://schemas.microsoft.com/office/word/2010/wordprocessingCanvas" xmlns:cx="http://schemas.microsoft.com/office/drawing/2014/chartex" xmlns:cx1="http://schemas.microsoft.com/office/drawing/2015/9/8/chartex" xmlns:cx2="http://schemas.microsoft.com/office/drawing/2015/10/21/chartex" xmlns:cx3="http://schemas.microsoft.com/office/drawing/2016/5/9/chartex" xmlns:cx4="http://schemas.microsoft.com/office/drawing/2016/5/10/chartex" xmlns:cx5="http://schemas.microsoft.com/office/drawing/2016/5/11/chartex" xmlns:cx6="http://schemas.microsoft.com/office/drawing/2016/5/12/chartex" xmlns:cx7="http://schemas.microsoft.com/office/drawing/2016/5/13/chartex" xmlns:cx8="http://schemas.microsoft.com/office/drawing/2016/5/14/chartex" xmlns:mc="http://schemas.openxmlformats.org/markup-compatibility/2006" xmlns:aink="http://schemas.microsoft.com/office/drawing/2016/ink" xmlns:am3d="http://schemas.microsoft.com/office/drawing/2017/model3d" xmlns:o="urn:schemas-microsoft-com:office:office" xmlns:oel="http://schemas.microsoft.com/office/2019/extlst" xmlns:r="http://schemas.openxmlformats.org/officeDocument/2006/relationships" xmlns:m="http://schemas.openxmlformats.org/officeDocument/2006/math" xmlns:v="urn:schemas-microsoft-com:vml" xmlns:wp14="http://schemas.microsoft.com/office/word/2010/wordprocessingDrawing" xmlns:wp="http://schemas.openxmlformats.org/drawingml/2006/wordprocessingDrawing" xmlns:w10="urn:schemas-microsoft-com:office:word" xmlns:w="http://schemas.openxmlformats.org/wordprocessingml/2006/main" xmlns:w14="http://schemas.microsoft.com/office/word/2010/wordml" xmlns:w15="http://schemas.microsoft.com/office/word/2012/wordml" xmlns:w16cex="http://schemas.microsoft.com/office/word/2018/wordml/cex" xmlns:w16cid="http://schemas.microsoft.com/office/word/2016/wordml/cid" xmlns:w16="http://schemas.microsoft.com/office/word/2018/wordml" xmlns:w16du="http://schemas.microsoft.com/office/word/2023/wordml/word16du" xmlns:w16sdtdh="http://schemas.microsoft.com/office/word/2020/wordml/sdtdatahash" xmlns:w16se="http://schemas.microsoft.com/office/word/2015/wordml/symex" xmlns:wpg="http://schemas.microsoft.com/office/word/2010/wordprocessingGroup" xmlns:wpi="http://schemas.microsoft.com/office/word/2010/wordprocessingInk" xmlns:wne="http://schemas.microsoft.com/office/word/2006/wordml" xmlns:wps="http://schemas.microsoft.com/office/word/2010/wordprocessingShape" mc:Ignorable="w14 w15 w16se w16cid w16 w16cex w16sdtdh wp14">
   <w:footnote w:type="separator" w:id="-1">
     <w:p>
       <w:pPr>
@@ -4521,7 +4366,7 @@
 </file>
 
 <file path=word/numbering.xml><?xml version="1.0" encoding="utf-8"?>
-<w:numbering xmlns:wpc="http://schemas.microsoft.com/office/word/2010/wordprocessingCanvas" xmlns:cx="http://schemas.microsoft.com/office/drawing/2014/chartex" xmlns:cx1="http://schemas.microsoft.com/office/drawing/2015/9/8/chartex" xmlns:cx2="http://schemas.microsoft.com/office/drawing/2015/10/21/chartex" xmlns:cx3="http://schemas.microsoft.com/office/drawing/2016/5/9/chartex" xmlns:cx4="http://schemas.microsoft.com/office/drawing/2016/5/10/chartex" xmlns:cx5="http://schemas.microsoft.com/office/drawing/2016/5/11/chartex" xmlns:cx6="http://schemas.microsoft.com/office/drawing/2016/5/12/chartex" xmlns:cx7="http://schemas.microsoft.com/office/drawing/2016/5/13/chartex" xmlns:cx8="http://schemas.microsoft.com/office/drawing/2016/5/14/chartex" xmlns:mc="http://schemas.openxmlformats.org/markup-compatibility/2006" xmlns:aink="http://schemas.microsoft.com/office/drawing/2016/ink" xmlns:am3d="http://schemas.microsoft.com/office/drawing/2017/model3d" xmlns:o="urn:schemas-microsoft-com:office:office" xmlns:oel="http://schemas.microsoft.com/office/2019/extlst" xmlns:r="http://schemas.openxmlformats.org/officeDocument/2006/relationships" xmlns:m="http://schemas.openxmlformats.org/officeDocument/2006/math" xmlns:v="urn:schemas-microsoft-com:vml" xmlns:wp14="http://schemas.microsoft.com/office/word/2010/wordprocessingDrawing" xmlns:wp="http://schemas.openxmlformats.org/drawingml/2006/wordprocessingDrawing" xmlns:w10="urn:schemas-microsoft-com:office:word" xmlns:w="http://schemas.openxmlformats.org/wordprocessingml/2006/main" xmlns:w14="http://schemas.microsoft.com/office/word/2010/wordml" xmlns:w15="http://schemas.microsoft.com/office/word/2012/wordml" xmlns:w16cex="http://schemas.microsoft.com/office/word/2018/wordml/cex" xmlns:w16cid="http://schemas.microsoft.com/office/word/2016/wordml/cid" xmlns:w16="http://schemas.microsoft.com/office/word/2018/wordml" xmlns:w16sdtdh="http://schemas.microsoft.com/office/word/2020/wordml/sdtdatahash" xmlns:w16se="http://schemas.microsoft.com/office/word/2015/wordml/symex" xmlns:wpg="http://schemas.microsoft.com/office/word/2010/wordprocessingGroup" xmlns:wpi="http://schemas.microsoft.com/office/word/2010/wordprocessingInk" xmlns:wne="http://schemas.microsoft.com/office/word/2006/wordml" xmlns:wps="http://schemas.microsoft.com/office/word/2010/wordprocessingShape" mc:Ignorable="w14 w15 w16se w16cid w16 w16cex w16sdtdh wp14">
+<w:numbering xmlns:wpc="http://schemas.microsoft.com/office/word/2010/wordprocessingCanvas" xmlns:cx="http://schemas.microsoft.com/office/drawing/2014/chartex" xmlns:cx1="http://schemas.microsoft.com/office/drawing/2015/9/8/chartex" xmlns:cx2="http://schemas.microsoft.com/office/drawing/2015/10/21/chartex" xmlns:cx3="http://schemas.microsoft.com/office/drawing/2016/5/9/chartex" xmlns:cx4="http://schemas.microsoft.com/office/drawing/2016/5/10/chartex" xmlns:cx5="http://schemas.microsoft.com/office/drawing/2016/5/11/chartex" xmlns:cx6="http://schemas.microsoft.com/office/drawing/2016/5/12/chartex" xmlns:cx7="http://schemas.microsoft.com/office/drawing/2016/5/13/chartex" xmlns:cx8="http://schemas.microsoft.com/office/drawing/2016/5/14/chartex" xmlns:mc="http://schemas.openxmlformats.org/markup-compatibility/2006" xmlns:aink="http://schemas.microsoft.com/office/drawing/2016/ink" xmlns:am3d="http://schemas.microsoft.com/office/drawing/2017/model3d" xmlns:o="urn:schemas-microsoft-com:office:office" xmlns:oel="http://schemas.microsoft.com/office/2019/extlst" xmlns:r="http://schemas.openxmlformats.org/officeDocument/2006/relationships" xmlns:m="http://schemas.openxmlformats.org/officeDocument/2006/math" xmlns:v="urn:schemas-microsoft-com:vml" xmlns:wp14="http://schemas.microsoft.com/office/word/2010/wordprocessingDrawing" xmlns:wp="http://schemas.openxmlformats.org/drawingml/2006/wordprocessingDrawing" xmlns:w10="urn:schemas-microsoft-com:office:word" xmlns:w="http://schemas.openxmlformats.org/wordprocessingml/2006/main" xmlns:w14="http://schemas.microsoft.com/office/word/2010/wordml" xmlns:w15="http://schemas.microsoft.com/office/word/2012/wordml" xmlns:w16cex="http://schemas.microsoft.com/office/word/2018/wordml/cex" xmlns:w16cid="http://schemas.microsoft.com/office/word/2016/wordml/cid" xmlns:w16="http://schemas.microsoft.com/office/word/2018/wordml" xmlns:w16du="http://schemas.microsoft.com/office/word/2023/wordml/word16du" xmlns:w16sdtdh="http://schemas.microsoft.com/office/word/2020/wordml/sdtdatahash" xmlns:w16se="http://schemas.microsoft.com/office/word/2015/wordml/symex" xmlns:wpg="http://schemas.microsoft.com/office/word/2010/wordprocessingGroup" xmlns:wpi="http://schemas.microsoft.com/office/word/2010/wordprocessingInk" xmlns:wne="http://schemas.microsoft.com/office/word/2006/wordml" xmlns:wps="http://schemas.microsoft.com/office/word/2010/wordprocessingShape" mc:Ignorable="w14 w15 w16se w16cid w16 w16cex w16sdtdh wp14">
   <w:abstractNum w:abstractNumId="0" w15:restartNumberingAfterBreak="0">
     <w:nsid w:val="07B85B0F"/>
     <w:multiLevelType w:val="multilevel"/>

</xml_diff>

<commit_message>
Update System Design Document Team.docx
</commit_message>
<xml_diff>
--- a/System Design Document Team.docx
+++ b/System Design Document Team.docx
@@ -357,7 +357,7 @@
           <w:sz w:val="36"/>
           <w:szCs w:val="36"/>
         </w:rPr>
-        <w:t>22</w:t>
+        <w:t>30</w:t>
       </w:r>
       <w:r>
         <w:rPr>
@@ -3713,8 +3713,8 @@
           <w:noProof/>
         </w:rPr>
         <w:drawing>
-          <wp:inline distT="114300" distB="114300" distL="114300" distR="114300" wp14:anchorId="09EE382B" wp14:editId="12ED84D1">
-            <wp:extent cx="6057900" cy="6146800"/>
+          <wp:inline distT="114300" distB="114300" distL="114300" distR="114300" wp14:anchorId="09EE382B" wp14:editId="197A4826">
+            <wp:extent cx="6057900" cy="7738281"/>
             <wp:effectExtent l="0" t="0" r="0" b="0"/>
             <wp:docPr id="4" name="image7.png"/>
             <wp:cNvGraphicFramePr/>
@@ -3735,7 +3735,7 @@
                   <pic:spPr>
                     <a:xfrm>
                       <a:off x="0" y="0"/>
-                      <a:ext cx="6057900" cy="6146800"/>
+                      <a:ext cx="6062517" cy="7744178"/>
                     </a:xfrm>
                     <a:prstGeom prst="rect">
                       <a:avLst/>
@@ -3754,6 +3754,713 @@
         <w:spacing w:before="240" w:after="240"/>
         <w:rPr>
           <w:rFonts w:ascii="Calibri" w:eastAsia="Calibri" w:hAnsi="Calibri" w:cs="Calibri"/>
+        </w:rPr>
+      </w:pPr>
+      <w:r>
+        <w:rPr>
+          <w:rFonts w:ascii="Calibri" w:eastAsia="Calibri" w:hAnsi="Calibri" w:cs="Calibri"/>
+          <w:noProof/>
+        </w:rPr>
+        <w:lastRenderedPageBreak/>
+        <w:drawing>
+          <wp:inline distT="0" distB="0" distL="0" distR="0" wp14:anchorId="5074AFEB" wp14:editId="10DA37B3">
+            <wp:extent cx="6045835" cy="3493770"/>
+            <wp:effectExtent l="0" t="0" r="0" b="0"/>
+            <wp:docPr id="1784246639" name="Picture 1"/>
+            <wp:cNvGraphicFramePr>
+              <a:graphicFrameLocks xmlns:a="http://schemas.openxmlformats.org/drawingml/2006/main" noChangeAspect="1"/>
+            </wp:cNvGraphicFramePr>
+            <a:graphic xmlns:a="http://schemas.openxmlformats.org/drawingml/2006/main">
+              <a:graphicData uri="http://schemas.openxmlformats.org/drawingml/2006/picture">
+                <pic:pic xmlns:pic="http://schemas.openxmlformats.org/drawingml/2006/picture">
+                  <pic:nvPicPr>
+                    <pic:cNvPr id="0" name="Picture 1"/>
+                    <pic:cNvPicPr>
+                      <a:picLocks noChangeAspect="1" noChangeArrowheads="1"/>
+                    </pic:cNvPicPr>
+                  </pic:nvPicPr>
+                  <pic:blipFill>
+                    <a:blip r:embed="rId22">
+                      <a:extLst>
+                        <a:ext uri="{28A0092B-C50C-407E-A947-70E740481C1C}">
+                          <a14:useLocalDpi xmlns:a14="http://schemas.microsoft.com/office/drawing/2010/main" val="0"/>
+                        </a:ext>
+                      </a:extLst>
+                    </a:blip>
+                    <a:srcRect/>
+                    <a:stretch>
+                      <a:fillRect/>
+                    </a:stretch>
+                  </pic:blipFill>
+                  <pic:spPr bwMode="auto">
+                    <a:xfrm>
+                      <a:off x="0" y="0"/>
+                      <a:ext cx="6045835" cy="3493770"/>
+                    </a:xfrm>
+                    <a:prstGeom prst="rect">
+                      <a:avLst/>
+                    </a:prstGeom>
+                    <a:noFill/>
+                    <a:ln>
+                      <a:noFill/>
+                    </a:ln>
+                  </pic:spPr>
+                </pic:pic>
+              </a:graphicData>
+            </a:graphic>
+          </wp:inline>
+        </w:drawing>
+      </w:r>
+    </w:p>
+    <w:p>
+      <w:pPr>
+        <w:spacing w:before="240" w:after="240"/>
+        <w:rPr>
+          <w:rFonts w:ascii="Calibri" w:eastAsia="Calibri" w:hAnsi="Calibri" w:cs="Calibri"/>
+          <w:b/>
+          <w:bCs/>
+        </w:rPr>
+      </w:pPr>
+      <w:r>
+        <w:rPr>
+          <w:rFonts w:ascii="Calibri" w:eastAsia="Calibri" w:hAnsi="Calibri" w:cs="Calibri"/>
+          <w:b/>
+          <w:bCs/>
+        </w:rPr>
+        <w:t>Tkinter Application:</w:t>
+      </w:r>
+    </w:p>
+    <w:p>
+      <w:pPr>
+        <w:spacing w:before="240" w:after="240"/>
+        <w:rPr>
+          <w:rFonts w:ascii="Calibri" w:eastAsia="Calibri" w:hAnsi="Calibri" w:cs="Calibri"/>
+          <w:b/>
+          <w:bCs/>
+        </w:rPr>
+      </w:pPr>
+      <w:r>
+        <w:rPr>
+          <w:rFonts w:ascii="Calibri" w:eastAsia="Calibri" w:hAnsi="Calibri" w:cs="Calibri"/>
+          <w:noProof/>
+        </w:rPr>
+        <w:drawing>
+          <wp:inline distT="0" distB="0" distL="0" distR="0" wp14:anchorId="4ADBCA4A" wp14:editId="7C0B55AD">
+            <wp:extent cx="6057057" cy="4012442"/>
+            <wp:effectExtent l="0" t="0" r="1270" b="7620"/>
+            <wp:docPr id="870271120" name="Picture 2" descr="Graphical user interface, application&#10;&#10;Description automatically generated"/>
+            <wp:cNvGraphicFramePr>
+              <a:graphicFrameLocks xmlns:a="http://schemas.openxmlformats.org/drawingml/2006/main" noChangeAspect="1"/>
+            </wp:cNvGraphicFramePr>
+            <a:graphic xmlns:a="http://schemas.openxmlformats.org/drawingml/2006/main">
+              <a:graphicData uri="http://schemas.openxmlformats.org/drawingml/2006/picture">
+                <pic:pic xmlns:pic="http://schemas.openxmlformats.org/drawingml/2006/picture">
+                  <pic:nvPicPr>
+                    <pic:cNvPr id="870271120" name="Picture 2" descr="Graphical user interface, application&#10;&#10;Description automatically generated"/>
+                    <pic:cNvPicPr>
+                      <a:picLocks noChangeAspect="1" noChangeArrowheads="1"/>
+                    </pic:cNvPicPr>
+                  </pic:nvPicPr>
+                  <pic:blipFill>
+                    <a:blip r:embed="rId23">
+                      <a:extLst>
+                        <a:ext uri="{28A0092B-C50C-407E-A947-70E740481C1C}">
+                          <a14:useLocalDpi xmlns:a14="http://schemas.microsoft.com/office/drawing/2010/main" val="0"/>
+                        </a:ext>
+                      </a:extLst>
+                    </a:blip>
+                    <a:srcRect/>
+                    <a:stretch>
+                      <a:fillRect/>
+                    </a:stretch>
+                  </pic:blipFill>
+                  <pic:spPr bwMode="auto">
+                    <a:xfrm>
+                      <a:off x="0" y="0"/>
+                      <a:ext cx="6060718" cy="4014867"/>
+                    </a:xfrm>
+                    <a:prstGeom prst="rect">
+                      <a:avLst/>
+                    </a:prstGeom>
+                    <a:noFill/>
+                    <a:ln>
+                      <a:noFill/>
+                    </a:ln>
+                  </pic:spPr>
+                </pic:pic>
+              </a:graphicData>
+            </a:graphic>
+          </wp:inline>
+        </w:drawing>
+      </w:r>
+    </w:p>
+    <w:p>
+      <w:pPr>
+        <w:spacing w:before="240" w:after="240"/>
+        <w:rPr>
+          <w:rFonts w:ascii="Calibri" w:eastAsia="Calibri" w:hAnsi="Calibri" w:cs="Calibri"/>
+          <w:b/>
+          <w:bCs/>
+        </w:rPr>
+      </w:pPr>
+      <w:r>
+        <w:rPr>
+          <w:rFonts w:ascii="Calibri" w:eastAsia="Calibri" w:hAnsi="Calibri" w:cs="Calibri"/>
+          <w:b/>
+          <w:bCs/>
+        </w:rPr>
+        <w:lastRenderedPageBreak/>
+        <w:t>Unite Tests</w:t>
+      </w:r>
+      <w:r>
+        <w:rPr>
+          <w:rFonts w:ascii="Calibri" w:eastAsia="Calibri" w:hAnsi="Calibri" w:cs="Calibri"/>
+          <w:b/>
+          <w:bCs/>
+        </w:rPr>
+        <w:t>:</w:t>
+      </w:r>
+    </w:p>
+    <w:p>
+      <w:pPr>
+        <w:spacing w:before="240" w:after="240"/>
+        <w:rPr>
+          <w:rFonts w:ascii="Calibri" w:eastAsia="Calibri" w:hAnsi="Calibri" w:cs="Calibri"/>
+        </w:rPr>
+      </w:pPr>
+      <w:r>
+        <w:rPr>
+          <w:rFonts w:ascii="Calibri" w:eastAsia="Calibri" w:hAnsi="Calibri" w:cs="Calibri"/>
+        </w:rPr>
+        <w:t>TensorFlow is a machine learning library for python.</w:t>
+      </w:r>
+    </w:p>
+    <w:p>
+      <w:pPr>
+        <w:spacing w:before="240" w:after="240"/>
+        <w:rPr>
+          <w:rFonts w:ascii="Calibri" w:eastAsia="Calibri" w:hAnsi="Calibri" w:cs="Calibri"/>
+        </w:rPr>
+      </w:pPr>
+      <w:r>
+        <w:rPr>
+          <w:rFonts w:ascii="Calibri" w:eastAsia="Calibri" w:hAnsi="Calibri" w:cs="Calibri"/>
+        </w:rPr>
+        <w:t>In our machine learning model, we also use the Keras library. Because of its high-level API which makes it easy to create complex neural networks in our model we have two layers:</w:t>
+      </w:r>
+    </w:p>
+    <w:p>
+      <w:pPr>
+        <w:spacing w:before="240" w:after="240"/>
+        <w:rPr>
+          <w:rFonts w:ascii="Calibri" w:eastAsia="Calibri" w:hAnsi="Calibri" w:cs="Calibri"/>
+          <w:b/>
+          <w:bCs/>
+        </w:rPr>
+      </w:pPr>
+      <w:r>
+        <w:rPr>
+          <w:rFonts w:ascii="Calibri" w:eastAsia="Calibri" w:hAnsi="Calibri" w:cs="Calibri"/>
+          <w:b/>
+          <w:bCs/>
+        </w:rPr>
+        <w:t>Dense One:</w:t>
+      </w:r>
+    </w:p>
+    <w:p>
+      <w:pPr>
+        <w:spacing w:before="240" w:after="240"/>
+        <w:rPr>
+          <w:rFonts w:ascii="Calibri" w:eastAsia="Calibri" w:hAnsi="Calibri" w:cs="Calibri"/>
+        </w:rPr>
+      </w:pPr>
+      <w:r>
+        <w:rPr>
+          <w:rFonts w:ascii="Calibri" w:eastAsia="Calibri" w:hAnsi="Calibri" w:cs="Calibri"/>
+        </w:rPr>
+        <w:t>We have one dense layer which is where the machine decides what is important to predict the variable, we want to predict which in our case is heart disease.</w:t>
+      </w:r>
+    </w:p>
+    <w:p>
+      <w:pPr>
+        <w:spacing w:before="240" w:after="240"/>
+        <w:rPr>
+          <w:rFonts w:ascii="Calibri" w:eastAsia="Calibri" w:hAnsi="Calibri" w:cs="Calibri"/>
+          <w:b/>
+          <w:bCs/>
+        </w:rPr>
+      </w:pPr>
+      <w:proofErr w:type="spellStart"/>
+      <w:r>
+        <w:rPr>
+          <w:rFonts w:ascii="Calibri" w:eastAsia="Calibri" w:hAnsi="Calibri" w:cs="Calibri"/>
+          <w:b/>
+          <w:bCs/>
+        </w:rPr>
+        <w:t>Sigmodi</w:t>
+      </w:r>
+      <w:proofErr w:type="spellEnd"/>
+      <w:r>
+        <w:rPr>
+          <w:rFonts w:ascii="Calibri" w:eastAsia="Calibri" w:hAnsi="Calibri" w:cs="Calibri"/>
+          <w:b/>
+          <w:bCs/>
+        </w:rPr>
+        <w:t xml:space="preserve"> Layer</w:t>
+      </w:r>
+      <w:r>
+        <w:rPr>
+          <w:rFonts w:ascii="Calibri" w:eastAsia="Calibri" w:hAnsi="Calibri" w:cs="Calibri"/>
+          <w:b/>
+          <w:bCs/>
+        </w:rPr>
+        <w:t>:</w:t>
+      </w:r>
+    </w:p>
+    <w:p>
+      <w:pPr>
+        <w:spacing w:before="240" w:after="240"/>
+        <w:rPr>
+          <w:rFonts w:ascii="Calibri" w:eastAsia="Calibri" w:hAnsi="Calibri" w:cs="Calibri"/>
+        </w:rPr>
+      </w:pPr>
+      <w:r>
+        <w:rPr>
+          <w:rFonts w:ascii="Calibri" w:eastAsia="Calibri" w:hAnsi="Calibri" w:cs="Calibri"/>
+        </w:rPr>
+        <w:t>The second layer is the sigmoid layer which uses the sigmoid activation function to output a probability between zero and one. Which is good for our project because we want the patients to know how likely they are to have heart disease.</w:t>
+      </w:r>
+    </w:p>
+    <w:p>
+      <w:pPr>
+        <w:spacing w:before="240" w:after="240"/>
+        <w:rPr>
+          <w:rFonts w:ascii="Calibri" w:eastAsia="Calibri" w:hAnsi="Calibri" w:cs="Calibri"/>
+          <w:b/>
+          <w:bCs/>
+        </w:rPr>
+      </w:pPr>
+      <w:r>
+        <w:rPr>
+          <w:rFonts w:ascii="Calibri" w:eastAsia="Calibri" w:hAnsi="Calibri" w:cs="Calibri"/>
+          <w:b/>
+          <w:bCs/>
+        </w:rPr>
+        <w:t xml:space="preserve">Data Process and How it </w:t>
+      </w:r>
+      <w:r>
+        <w:rPr>
+          <w:rFonts w:ascii="Calibri" w:eastAsia="Calibri" w:hAnsi="Calibri" w:cs="Calibri"/>
+          <w:b/>
+          <w:bCs/>
+        </w:rPr>
+        <w:t>works</w:t>
+      </w:r>
+      <w:r>
+        <w:rPr>
+          <w:rFonts w:ascii="Calibri" w:eastAsia="Calibri" w:hAnsi="Calibri" w:cs="Calibri"/>
+          <w:b/>
+          <w:bCs/>
+        </w:rPr>
+        <w:t>:</w:t>
+      </w:r>
+    </w:p>
+    <w:p>
+      <w:pPr>
+        <w:spacing w:before="240" w:after="240"/>
+        <w:rPr>
+          <w:rFonts w:ascii="Calibri" w:eastAsia="Calibri" w:hAnsi="Calibri" w:cs="Calibri"/>
+        </w:rPr>
+      </w:pPr>
+      <w:r>
+        <w:rPr>
+          <w:rFonts w:ascii="Calibri" w:eastAsia="Calibri" w:hAnsi="Calibri" w:cs="Calibri"/>
+        </w:rPr>
+        <w:t>The data we feed to the neural network must be sanitized which means we fill any null or unknown data with the data sets median and transform all data to be between zero and one.</w:t>
+      </w:r>
+    </w:p>
+    <w:p>
+      <w:pPr>
+        <w:spacing w:before="240" w:after="240"/>
+        <w:rPr>
+          <w:rFonts w:ascii="Calibri" w:eastAsia="Calibri" w:hAnsi="Calibri" w:cs="Calibri"/>
+          <w:b/>
+          <w:bCs/>
+        </w:rPr>
+      </w:pPr>
+      <w:r>
+        <w:rPr>
+          <w:rFonts w:ascii="Calibri" w:eastAsia="Calibri" w:hAnsi="Calibri" w:cs="Calibri"/>
+          <w:b/>
+          <w:bCs/>
+        </w:rPr>
+        <w:t>Usability Testing Plan for Heart Disease Prediction Model</w:t>
+      </w:r>
+    </w:p>
+    <w:p>
+      <w:pPr>
+        <w:spacing w:before="240" w:after="240"/>
+        <w:rPr>
+          <w:rFonts w:ascii="Calibri" w:eastAsia="Calibri" w:hAnsi="Calibri" w:cs="Calibri"/>
+          <w:b/>
+          <w:bCs/>
+        </w:rPr>
+      </w:pPr>
+      <w:r>
+        <w:rPr>
+          <w:rFonts w:ascii="Calibri" w:eastAsia="Calibri" w:hAnsi="Calibri" w:cs="Calibri"/>
+          <w:b/>
+          <w:bCs/>
+        </w:rPr>
+        <w:t>Introduction</w:t>
+      </w:r>
+      <w:r>
+        <w:rPr>
+          <w:rFonts w:ascii="Calibri" w:eastAsia="Calibri" w:hAnsi="Calibri" w:cs="Calibri"/>
+          <w:b/>
+          <w:bCs/>
+        </w:rPr>
+        <w:t>:</w:t>
+      </w:r>
+    </w:p>
+    <w:p>
+      <w:pPr>
+        <w:spacing w:before="240" w:after="240"/>
+        <w:rPr>
+          <w:rFonts w:ascii="Calibri" w:eastAsia="Calibri" w:hAnsi="Calibri" w:cs="Calibri"/>
+        </w:rPr>
+      </w:pPr>
+      <w:r>
+        <w:rPr>
+          <w:rFonts w:ascii="Calibri" w:eastAsia="Calibri" w:hAnsi="Calibri" w:cs="Calibri"/>
+        </w:rPr>
+        <w:t>The purpose of this usability test is to evaluate the user interface and user experience of the TensorFlow TKinter Application Model for heart disease prediction. We want to gather feedback from users on the design, functionality, and overall usability of the model. This feedback will be used to improve the model and provide better service to patients.</w:t>
+      </w:r>
+    </w:p>
+    <w:p>
+      <w:pPr>
+        <w:spacing w:before="240" w:after="240"/>
+        <w:rPr>
+          <w:rFonts w:ascii="Calibri" w:eastAsia="Calibri" w:hAnsi="Calibri" w:cs="Calibri"/>
+          <w:b/>
+          <w:bCs/>
+        </w:rPr>
+      </w:pPr>
+      <w:r>
+        <w:rPr>
+          <w:rFonts w:ascii="Calibri" w:eastAsia="Calibri" w:hAnsi="Calibri" w:cs="Calibri"/>
+          <w:b/>
+          <w:bCs/>
+        </w:rPr>
+        <w:t>Participants</w:t>
+      </w:r>
+      <w:r>
+        <w:rPr>
+          <w:rFonts w:ascii="Calibri" w:eastAsia="Calibri" w:hAnsi="Calibri" w:cs="Calibri"/>
+          <w:b/>
+          <w:bCs/>
+        </w:rPr>
+        <w:t>:</w:t>
+      </w:r>
+    </w:p>
+    <w:p>
+      <w:pPr>
+        <w:spacing w:before="240" w:after="240"/>
+        <w:rPr>
+          <w:rFonts w:ascii="Calibri" w:eastAsia="Calibri" w:hAnsi="Calibri" w:cs="Calibri"/>
+          <w:b/>
+          <w:bCs/>
+        </w:rPr>
+      </w:pPr>
+      <w:r>
+        <w:rPr>
+          <w:rFonts w:ascii="Calibri" w:eastAsia="Calibri" w:hAnsi="Calibri" w:cs="Calibri"/>
+          <w:b/>
+          <w:bCs/>
+        </w:rPr>
+        <w:t>Participants Must fit the following criteria:</w:t>
+      </w:r>
+    </w:p>
+    <w:p>
+      <w:pPr>
+        <w:spacing w:before="240" w:after="240"/>
+        <w:rPr>
+          <w:rFonts w:ascii="Calibri" w:eastAsia="Calibri" w:hAnsi="Calibri" w:cs="Calibri"/>
+        </w:rPr>
+      </w:pPr>
+      <w:r>
+        <w:rPr>
+          <w:rFonts w:ascii="Calibri" w:eastAsia="Calibri" w:hAnsi="Calibri" w:cs="Calibri"/>
+        </w:rPr>
+        <w:t xml:space="preserve">Must be at least 18 years </w:t>
+      </w:r>
+      <w:r>
+        <w:rPr>
+          <w:rFonts w:ascii="Calibri" w:eastAsia="Calibri" w:hAnsi="Calibri" w:cs="Calibri"/>
+        </w:rPr>
+        <w:t>old.</w:t>
+      </w:r>
+    </w:p>
+    <w:p>
+      <w:pPr>
+        <w:spacing w:before="240" w:after="240"/>
+        <w:rPr>
+          <w:rFonts w:ascii="Calibri" w:eastAsia="Calibri" w:hAnsi="Calibri" w:cs="Calibri"/>
+        </w:rPr>
+      </w:pPr>
+      <w:r>
+        <w:rPr>
+          <w:rFonts w:ascii="Calibri" w:eastAsia="Calibri" w:hAnsi="Calibri" w:cs="Calibri"/>
+        </w:rPr>
+        <w:t>Must have some familiarity with using web or desktop applications.</w:t>
+      </w:r>
+    </w:p>
+    <w:p>
+      <w:pPr>
+        <w:spacing w:before="240" w:after="240"/>
+        <w:rPr>
+          <w:rFonts w:ascii="Calibri" w:eastAsia="Calibri" w:hAnsi="Calibri" w:cs="Calibri"/>
+          <w:b/>
+          <w:bCs/>
+        </w:rPr>
+      </w:pPr>
+      <w:r>
+        <w:rPr>
+          <w:rFonts w:ascii="Calibri" w:eastAsia="Calibri" w:hAnsi="Calibri" w:cs="Calibri"/>
+          <w:b/>
+          <w:bCs/>
+        </w:rPr>
+        <w:t>Test Cases</w:t>
+      </w:r>
+      <w:r>
+        <w:rPr>
+          <w:rFonts w:ascii="Calibri" w:eastAsia="Calibri" w:hAnsi="Calibri" w:cs="Calibri"/>
+          <w:b/>
+          <w:bCs/>
+        </w:rPr>
+        <w:t>:</w:t>
+      </w:r>
+    </w:p>
+    <w:p>
+      <w:pPr>
+        <w:spacing w:before="240" w:after="240"/>
+        <w:rPr>
+          <w:rFonts w:ascii="Calibri" w:eastAsia="Calibri" w:hAnsi="Calibri" w:cs="Calibri"/>
+        </w:rPr>
+      </w:pPr>
+      <w:r>
+        <w:rPr>
+          <w:rFonts w:ascii="Calibri" w:eastAsia="Calibri" w:hAnsi="Calibri" w:cs="Calibri"/>
+        </w:rPr>
+        <w:t>Our testing involved three specific test cases:</w:t>
+      </w:r>
+    </w:p>
+    <w:p>
+      <w:pPr>
+        <w:spacing w:before="240" w:after="240"/>
+        <w:rPr>
+          <w:rFonts w:ascii="Calibri" w:eastAsia="Calibri" w:hAnsi="Calibri" w:cs="Calibri"/>
+        </w:rPr>
+      </w:pPr>
+    </w:p>
+    <w:p>
+      <w:pPr>
+        <w:spacing w:before="240" w:after="240"/>
+        <w:rPr>
+          <w:rFonts w:ascii="Calibri" w:eastAsia="Calibri" w:hAnsi="Calibri" w:cs="Calibri"/>
+        </w:rPr>
+      </w:pPr>
+      <w:r>
+        <w:rPr>
+          <w:rFonts w:ascii="Calibri" w:eastAsia="Calibri" w:hAnsi="Calibri" w:cs="Calibri"/>
+        </w:rPr>
+        <w:lastRenderedPageBreak/>
+        <w:t>Predicting heart disease: Participants will be asked to enter their personal information, such as age, gender, blood pressure, and cholesterol levels, into the model. They will then be asked to interpret the output and understand how likely they are to have heart disease. We will observe and gather feedback on how easy it was for the participants to use the model to make a heart disease prediction.</w:t>
+      </w:r>
+    </w:p>
+    <w:p>
+      <w:pPr>
+        <w:spacing w:before="240" w:after="240"/>
+        <w:rPr>
+          <w:rFonts w:ascii="Calibri" w:eastAsia="Calibri" w:hAnsi="Calibri" w:cs="Calibri"/>
+        </w:rPr>
+      </w:pPr>
+      <w:r>
+        <w:rPr>
+          <w:rFonts w:ascii="Calibri" w:eastAsia="Calibri" w:hAnsi="Calibri" w:cs="Calibri"/>
+        </w:rPr>
+        <w:t>Input validation: Participants will be asked to intentionally enter incorrect or invalid data into the model and observe how the application handles the input. We will gather feedback on whether the error messages were clear and helpful in guiding the user to correct their input.</w:t>
+      </w:r>
+    </w:p>
+    <w:p>
+      <w:pPr>
+        <w:spacing w:before="240" w:after="240"/>
+        <w:rPr>
+          <w:rFonts w:ascii="Calibri" w:eastAsia="Calibri" w:hAnsi="Calibri" w:cs="Calibri"/>
+        </w:rPr>
+      </w:pPr>
+      <w:r>
+        <w:rPr>
+          <w:rFonts w:ascii="Calibri" w:eastAsia="Calibri" w:hAnsi="Calibri" w:cs="Calibri"/>
+        </w:rPr>
+        <w:t>User interface and design: Participants will be asked to provide feedback on the overall design and layout of the model. We will gather feedback on the colors, font, size, and placement of elements. We will also ask participants to suggest any improvements that they would like to see in the user interface.</w:t>
+      </w:r>
+    </w:p>
+    <w:p>
+      <w:pPr>
+        <w:spacing w:before="240" w:after="240"/>
+        <w:rPr>
+          <w:rFonts w:ascii="Calibri" w:eastAsia="Calibri" w:hAnsi="Calibri" w:cs="Calibri"/>
+          <w:b/>
+          <w:bCs/>
+        </w:rPr>
+      </w:pPr>
+      <w:r>
+        <w:rPr>
+          <w:rFonts w:ascii="Calibri" w:eastAsia="Calibri" w:hAnsi="Calibri" w:cs="Calibri"/>
+          <w:b/>
+          <w:bCs/>
+        </w:rPr>
+        <w:t>Procedure</w:t>
+      </w:r>
+      <w:r>
+        <w:rPr>
+          <w:rFonts w:ascii="Calibri" w:eastAsia="Calibri" w:hAnsi="Calibri" w:cs="Calibri"/>
+          <w:b/>
+          <w:bCs/>
+        </w:rPr>
+        <w:t>:</w:t>
+      </w:r>
+    </w:p>
+    <w:p>
+      <w:pPr>
+        <w:spacing w:before="240" w:after="240"/>
+        <w:rPr>
+          <w:rFonts w:ascii="Calibri" w:eastAsia="Calibri" w:hAnsi="Calibri" w:cs="Calibri"/>
+        </w:rPr>
+      </w:pPr>
+      <w:r>
+        <w:rPr>
+          <w:rFonts w:ascii="Calibri" w:eastAsia="Calibri" w:hAnsi="Calibri" w:cs="Calibri"/>
+        </w:rPr>
+        <w:t>Participants will be provided with a brief introduction to the model and given a consent form to sign.</w:t>
+      </w:r>
+    </w:p>
+    <w:p>
+      <w:pPr>
+        <w:spacing w:before="240" w:after="240"/>
+        <w:rPr>
+          <w:rFonts w:ascii="Calibri" w:eastAsia="Calibri" w:hAnsi="Calibri" w:cs="Calibri"/>
+        </w:rPr>
+      </w:pPr>
+      <w:r>
+        <w:rPr>
+          <w:rFonts w:ascii="Calibri" w:eastAsia="Calibri" w:hAnsi="Calibri" w:cs="Calibri"/>
+        </w:rPr>
+        <w:t>Each participant will be asked to complete the three test cases outlined above.</w:t>
+      </w:r>
+    </w:p>
+    <w:p>
+      <w:pPr>
+        <w:spacing w:before="240" w:after="240"/>
+        <w:rPr>
+          <w:rFonts w:ascii="Calibri" w:eastAsia="Calibri" w:hAnsi="Calibri" w:cs="Calibri"/>
+        </w:rPr>
+      </w:pPr>
+      <w:r>
+        <w:rPr>
+          <w:rFonts w:ascii="Calibri" w:eastAsia="Calibri" w:hAnsi="Calibri" w:cs="Calibri"/>
+        </w:rPr>
+        <w:t>During the testing, participants will be encouraged to think aloud and provide feedback on their experience with the model.</w:t>
+      </w:r>
+    </w:p>
+    <w:p>
+      <w:pPr>
+        <w:spacing w:before="240" w:after="240"/>
+        <w:rPr>
+          <w:rFonts w:ascii="Calibri" w:eastAsia="Calibri" w:hAnsi="Calibri" w:cs="Calibri"/>
+        </w:rPr>
+      </w:pPr>
+      <w:r>
+        <w:rPr>
+          <w:rFonts w:ascii="Calibri" w:eastAsia="Calibri" w:hAnsi="Calibri" w:cs="Calibri"/>
+        </w:rPr>
+        <w:t>After each test case, participants will be asked a series of follow-up questions to gather more detailed feedback.</w:t>
+      </w:r>
+    </w:p>
+    <w:p>
+      <w:pPr>
+        <w:spacing w:before="240" w:after="240"/>
+        <w:rPr>
+          <w:rFonts w:ascii="Calibri" w:eastAsia="Calibri" w:hAnsi="Calibri" w:cs="Calibri"/>
+        </w:rPr>
+      </w:pPr>
+      <w:r>
+        <w:rPr>
+          <w:rFonts w:ascii="Calibri" w:eastAsia="Calibri" w:hAnsi="Calibri" w:cs="Calibri"/>
+        </w:rPr>
+        <w:t>Once all test cases have been completed, participants will be asked to complete a post-test survey to provide additional feedback on their overall experience with the model.</w:t>
+      </w:r>
+    </w:p>
+    <w:p>
+      <w:pPr>
+        <w:spacing w:before="240" w:after="240"/>
+        <w:rPr>
+          <w:rFonts w:ascii="Calibri" w:eastAsia="Calibri" w:hAnsi="Calibri" w:cs="Calibri"/>
+          <w:b/>
+          <w:bCs/>
+        </w:rPr>
+      </w:pPr>
+      <w:r>
+        <w:rPr>
+          <w:rFonts w:ascii="Calibri" w:eastAsia="Calibri" w:hAnsi="Calibri" w:cs="Calibri"/>
+          <w:b/>
+          <w:bCs/>
+        </w:rPr>
+        <w:t>Data Analysis</w:t>
+      </w:r>
+      <w:r>
+        <w:rPr>
+          <w:rFonts w:ascii="Calibri" w:eastAsia="Calibri" w:hAnsi="Calibri" w:cs="Calibri"/>
+          <w:b/>
+          <w:bCs/>
+        </w:rPr>
+        <w:t>:</w:t>
+      </w:r>
+    </w:p>
+    <w:p>
+      <w:pPr>
+        <w:spacing w:before="240" w:after="240"/>
+        <w:rPr>
+          <w:rFonts w:ascii="Calibri" w:eastAsia="Calibri" w:hAnsi="Calibri" w:cs="Calibri"/>
+        </w:rPr>
+      </w:pPr>
+      <w:r>
+        <w:rPr>
+          <w:rFonts w:ascii="Calibri" w:eastAsia="Calibri" w:hAnsi="Calibri" w:cs="Calibri"/>
+        </w:rPr>
+        <w:t xml:space="preserve">The feedback gathered during the testing will be analyzed to identify common themes and areas for improvement. We will also look for any patterns or trends in the data to inform our decision-making on how to improve the model. The results of the usability testing will be used to make updates to the TensorFlow TKinter Application Model, with the goal of providing a more user-friendly and effective tool for predicting heart </w:t>
+      </w:r>
+      <w:r>
+        <w:rPr>
+          <w:rFonts w:ascii="Calibri" w:eastAsia="Calibri" w:hAnsi="Calibri" w:cs="Calibri"/>
+        </w:rPr>
+        <w:t>disease.</w:t>
+      </w:r>
+    </w:p>
+    <w:p>
+      <w:pPr>
+        <w:spacing w:before="240" w:after="240"/>
+        <w:rPr>
+          <w:rFonts w:ascii="Calibri" w:eastAsia="Calibri" w:hAnsi="Calibri" w:cs="Calibri"/>
+        </w:rPr>
+      </w:pPr>
+    </w:p>
+    <w:p>
+      <w:pPr>
+        <w:spacing w:before="240" w:after="240"/>
+        <w:rPr>
+          <w:rFonts w:ascii="Calibri" w:eastAsia="Calibri" w:hAnsi="Calibri" w:cs="Calibri"/>
           <w:b/>
           <w:color w:val="FF0000"/>
         </w:rPr>
@@ -3955,7 +4662,7 @@
           <w:rFonts w:ascii="Calibri" w:eastAsia="Calibri" w:hAnsi="Calibri" w:cs="Calibri"/>
         </w:rPr>
       </w:pPr>
-      <w:hyperlink r:id="rId22">
+      <w:hyperlink r:id="rId24">
         <w:r>
           <w:rPr>
             <w:rFonts w:ascii="Calibri" w:eastAsia="Calibri" w:hAnsi="Calibri" w:cs="Calibri"/>
@@ -3974,7 +4681,7 @@
           <w:rFonts w:ascii="Calibri" w:eastAsia="Calibri" w:hAnsi="Calibri" w:cs="Calibri"/>
         </w:rPr>
       </w:pPr>
-      <w:hyperlink r:id="rId23">
+      <w:hyperlink r:id="rId25">
         <w:r>
           <w:rPr>
             <w:rFonts w:ascii="Calibri" w:eastAsia="Calibri" w:hAnsi="Calibri" w:cs="Calibri"/>
@@ -3995,7 +4702,7 @@
           <w:u w:val="single"/>
         </w:rPr>
       </w:pPr>
-      <w:hyperlink r:id="rId24">
+      <w:hyperlink r:id="rId26">
         <w:r>
           <w:rPr>
             <w:rFonts w:ascii="Calibri" w:eastAsia="Calibri" w:hAnsi="Calibri" w:cs="Calibri"/>
@@ -4095,7 +4802,7 @@
           <w:u w:val="single"/>
         </w:rPr>
       </w:pPr>
-      <w:hyperlink r:id="rId25">
+      <w:hyperlink r:id="rId27">
         <w:r>
           <w:rPr>
             <w:rFonts w:ascii="Calibri" w:eastAsia="Calibri" w:hAnsi="Calibri" w:cs="Calibri"/>
@@ -4142,7 +4849,7 @@
           <w:u w:val="single"/>
         </w:rPr>
       </w:pPr>
-      <w:hyperlink r:id="rId26">
+      <w:hyperlink r:id="rId28">
         <w:r>
           <w:rPr>
             <w:rFonts w:ascii="Calibri" w:eastAsia="Calibri" w:hAnsi="Calibri" w:cs="Calibri"/>
@@ -4176,7 +4883,7 @@
           <w:u w:val="single"/>
         </w:rPr>
       </w:pPr>
-      <w:hyperlink r:id="rId27">
+      <w:hyperlink r:id="rId29">
         <w:r>
           <w:rPr>
             <w:rFonts w:ascii="Calibri" w:eastAsia="Calibri" w:hAnsi="Calibri" w:cs="Calibri"/>
@@ -4242,7 +4949,7 @@
         </w:rPr>
         <w:t xml:space="preserve"> </w:t>
       </w:r>
-      <w:hyperlink r:id="rId28">
+      <w:hyperlink r:id="rId30">
         <w:r>
           <w:rPr>
             <w:rFonts w:ascii="Calibri" w:eastAsia="Calibri" w:hAnsi="Calibri" w:cs="Calibri"/>
@@ -4254,7 +4961,7 @@
       </w:hyperlink>
     </w:p>
     <w:sectPr>
-      <w:footerReference w:type="default" r:id="rId29"/>
+      <w:footerReference w:type="default" r:id="rId31"/>
       <w:pgSz w:w="12240" w:h="15840"/>
       <w:pgMar w:top="1440" w:right="1260" w:bottom="1440" w:left="1440" w:header="720" w:footer="720" w:gutter="0"/>
       <w:pgNumType w:start="1"/>

</xml_diff>